<commit_message>
my listings page for renters
</commit_message>
<xml_diff>
--- a/boardimalk.docx
+++ b/boardimalk.docx
@@ -866,8 +866,14 @@
           <w:ilvl w:val="0"/>
           <w:numId w:val="3"/>
         </w:numPr>
-      </w:pPr>
-      <w:r>
+        <w:rPr>
+          <w:highlight w:val="green"/>
+        </w:rPr>
+      </w:pPr>
+      <w:r>
+        <w:rPr>
+          <w:highlight w:val="green"/>
+        </w:rPr>
         <w:t>A form to post new listings (title, description, location, price, photos).</w:t>
       </w:r>
     </w:p>
@@ -1156,18 +1162,23 @@
         <w:rPr>
           <w:b/>
           <w:bCs/>
-        </w:rPr>
-      </w:pPr>
-      <w:r>
-        <w:rPr>
-          <w:b/>
-          <w:bCs/>
+          <w:highlight w:val="green"/>
+        </w:rPr>
+      </w:pPr>
+      <w:r>
+        <w:rPr>
+          <w:b/>
+          <w:bCs/>
+          <w:highlight w:val="green"/>
         </w:rPr>
         <w:t>2. Renter Posting System</w:t>
       </w:r>
     </w:p>
     <w:p>
       <w:r>
+        <w:rPr>
+          <w:highlight w:val="green"/>
+        </w:rPr>
         <w:t>In the renter dashboard, create a form to submit rental details and store them in the database.</w:t>
       </w:r>
     </w:p>

</xml_diff>

<commit_message>
mark as active and inactive
</commit_message>
<xml_diff>
--- a/boardimalk.docx
+++ b/boardimalk.docx
@@ -8,108 +8,81 @@
       </w:r>
     </w:p>
     <w:p>
-      <w:proofErr w:type="gramStart"/>
-      <w:r>
-        <w:t>.Registering</w:t>
-      </w:r>
-      <w:proofErr w:type="gramEnd"/>
+      <w:pPr>
+        <w:rPr>
+          <w:highlight w:val="green"/>
+        </w:rPr>
+      </w:pPr>
+      <w:r>
+        <w:rPr>
+          <w:highlight w:val="green"/>
+        </w:rPr>
+        <w:t xml:space="preserve">.Registering </w:t>
+      </w:r>
+    </w:p>
+    <w:p>
+      <w:r>
+        <w:rPr>
+          <w:highlight w:val="green"/>
+        </w:rPr>
+        <w:t>. Any time can post</w:t>
+      </w:r>
+    </w:p>
+    <w:p>
+      <w:r>
+        <w:t>Edit?</w:t>
+      </w:r>
+    </w:p>
+    <w:p/>
+    <w:p>
+      <w:r>
+        <w:t xml:space="preserve">Customer </w:t>
+      </w:r>
+    </w:p>
+    <w:p>
+      <w:r>
+        <w:t xml:space="preserve">. Filters </w:t>
+      </w:r>
+    </w:p>
+    <w:p>
+      <w:r>
+        <w:t>.proper discr</w:t>
+      </w:r>
+      <w:r>
+        <w:t>iption</w:t>
+      </w:r>
       <w:r>
         <w:t xml:space="preserve"> </w:t>
       </w:r>
     </w:p>
     <w:p>
       <w:r>
-        <w:t>. Any time can post</w:t>
-      </w:r>
-    </w:p>
-    <w:p>
-      <w:r>
-        <w:t>Edit?</w:t>
+        <w:t xml:space="preserve">. Photos </w:t>
+      </w:r>
+    </w:p>
+    <w:p>
+      <w:r>
+        <w:t>. Location - google map</w:t>
+      </w:r>
+    </w:p>
+    <w:p>
+      <w:r>
+        <w:t xml:space="preserve">.direct whatsapp  contact </w:t>
+      </w:r>
+    </w:p>
+    <w:p>
+      <w:r>
+        <w:t xml:space="preserve">.feedback option </w:t>
+      </w:r>
+    </w:p>
+    <w:p>
+      <w:r>
+        <w:t xml:space="preserve">.rating system </w:t>
       </w:r>
     </w:p>
     <w:p/>
     <w:p>
       <w:r>
-        <w:t xml:space="preserve">Customer </w:t>
-      </w:r>
-    </w:p>
-    <w:p>
-      <w:r>
-        <w:t xml:space="preserve">. Filters </w:t>
-      </w:r>
-    </w:p>
-    <w:p>
-      <w:proofErr w:type="gramStart"/>
-      <w:r>
-        <w:t>.proper</w:t>
-      </w:r>
-      <w:proofErr w:type="gramEnd"/>
-      <w:r>
-        <w:t xml:space="preserve"> </w:t>
-      </w:r>
-      <w:proofErr w:type="spellStart"/>
-      <w:r>
-        <w:t>discr</w:t>
-      </w:r>
-      <w:r>
-        <w:t>iption</w:t>
-      </w:r>
-      <w:proofErr w:type="spellEnd"/>
-      <w:r>
-        <w:t xml:space="preserve"> </w:t>
-      </w:r>
-    </w:p>
-    <w:p>
-      <w:r>
-        <w:t xml:space="preserve">. Photos </w:t>
-      </w:r>
-    </w:p>
-    <w:p>
-      <w:r>
-        <w:t>. Location - google map</w:t>
-      </w:r>
-    </w:p>
-    <w:p>
-      <w:proofErr w:type="gramStart"/>
-      <w:r>
-        <w:t>.direct</w:t>
-      </w:r>
-      <w:proofErr w:type="gramEnd"/>
-      <w:r>
-        <w:t xml:space="preserve"> </w:t>
-      </w:r>
-      <w:proofErr w:type="spellStart"/>
-      <w:r>
-        <w:t>whatsapp</w:t>
-      </w:r>
-      <w:proofErr w:type="spellEnd"/>
-      <w:r>
-        <w:t xml:space="preserve">  contact </w:t>
-      </w:r>
-    </w:p>
-    <w:p>
-      <w:proofErr w:type="gramStart"/>
-      <w:r>
-        <w:t>.feedback</w:t>
-      </w:r>
-      <w:proofErr w:type="gramEnd"/>
-      <w:r>
-        <w:t xml:space="preserve"> option </w:t>
-      </w:r>
-    </w:p>
-    <w:p>
-      <w:proofErr w:type="gramStart"/>
-      <w:r>
-        <w:t>.rating</w:t>
-      </w:r>
-      <w:proofErr w:type="gramEnd"/>
-      <w:r>
-        <w:t xml:space="preserve"> system </w:t>
-      </w:r>
-    </w:p>
-    <w:p/>
-    <w:p>
-      <w:r>
         <w:t xml:space="preserve">Admin panel </w:t>
       </w:r>
     </w:p>
@@ -126,14 +99,12 @@
       <w:r>
         <w:br/>
       </w:r>
-      <w:proofErr w:type="spellStart"/>
       <w:r>
         <w:rPr>
           <w:rFonts w:ascii="Nirmala UI" w:hAnsi="Nirmala UI" w:cs="Nirmala UI"/>
         </w:rPr>
         <w:t>බෝඩිම</w:t>
       </w:r>
-      <w:proofErr w:type="spellEnd"/>
       <w:r>
         <w:rPr>
           <w:rFonts w:ascii="Nirmala UI" w:hAnsi="Nirmala UI" w:cs="Nirmala UI"/>
@@ -161,67 +132,27 @@
     </w:p>
     <w:p>
       <w:r>
-        <w:t xml:space="preserve">  username </w:t>
-      </w:r>
-      <w:proofErr w:type="gramStart"/>
-      <w:r>
-        <w:t>VARCHAR(</w:t>
-      </w:r>
-      <w:proofErr w:type="gramEnd"/>
-      <w:r>
-        <w:t>50),</w:t>
-      </w:r>
-    </w:p>
-    <w:p>
-      <w:r>
-        <w:t xml:space="preserve">  password </w:t>
-      </w:r>
-      <w:proofErr w:type="gramStart"/>
-      <w:r>
-        <w:t>VARCHAR(</w:t>
-      </w:r>
-      <w:proofErr w:type="gramEnd"/>
-      <w:r>
-        <w:t>255),</w:t>
-      </w:r>
-    </w:p>
-    <w:p>
-      <w:r>
-        <w:t xml:space="preserve">  email </w:t>
-      </w:r>
-      <w:proofErr w:type="gramStart"/>
-      <w:r>
-        <w:t>VARCHAR(</w:t>
-      </w:r>
-      <w:proofErr w:type="gramEnd"/>
-      <w:r>
-        <w:t>100),</w:t>
-      </w:r>
-    </w:p>
-    <w:p>
-      <w:r>
-        <w:t xml:space="preserve">  role </w:t>
-      </w:r>
-      <w:proofErr w:type="gramStart"/>
-      <w:r>
-        <w:t>ENUM(</w:t>
-      </w:r>
-      <w:proofErr w:type="gramEnd"/>
-      <w:r>
-        <w:t>'renter', 'customer', 'admin'),</w:t>
-      </w:r>
-    </w:p>
-    <w:p>
-      <w:r>
-        <w:t xml:space="preserve">  </w:t>
-      </w:r>
-      <w:proofErr w:type="spellStart"/>
-      <w:r>
-        <w:t>created_at</w:t>
-      </w:r>
-      <w:proofErr w:type="spellEnd"/>
-      <w:r>
-        <w:t xml:space="preserve"> TIMESTAMP DEFAULT CURRENT_TIMESTAMP</w:t>
+        <w:t xml:space="preserve">  username VARCHAR(50),</w:t>
+      </w:r>
+    </w:p>
+    <w:p>
+      <w:r>
+        <w:t xml:space="preserve">  password VARCHAR(255),</w:t>
+      </w:r>
+    </w:p>
+    <w:p>
+      <w:r>
+        <w:t xml:space="preserve">  email VARCHAR(100),</w:t>
+      </w:r>
+    </w:p>
+    <w:p>
+      <w:r>
+        <w:t xml:space="preserve">  role ENUM('renter', 'customer', 'admin'),</w:t>
+      </w:r>
+    </w:p>
+    <w:p>
+      <w:r>
+        <w:t xml:space="preserve">  created_at TIMESTAMP DEFAULT CURRENT_TIMESTAMP</w:t>
       </w:r>
     </w:p>
     <w:p>
@@ -245,29 +176,13 @@
     </w:p>
     <w:p>
       <w:r>
-        <w:t xml:space="preserve">  </w:t>
-      </w:r>
-      <w:proofErr w:type="spellStart"/>
-      <w:r>
-        <w:t>renter_id</w:t>
-      </w:r>
-      <w:proofErr w:type="spellEnd"/>
-      <w:r>
-        <w:t xml:space="preserve"> INT,</w:t>
+        <w:t xml:space="preserve">  renter_id INT,</w:t>
       </w:r>
     </w:p>
     <w:p>
       <w:r>
         <w:lastRenderedPageBreak/>
-        <w:t xml:space="preserve">  title </w:t>
-      </w:r>
-      <w:proofErr w:type="gramStart"/>
-      <w:r>
-        <w:t>VARCHAR(</w:t>
-      </w:r>
-      <w:proofErr w:type="gramEnd"/>
-      <w:r>
-        <w:t>255),</w:t>
+        <w:t xml:space="preserve">  title VARCHAR(255),</w:t>
       </w:r>
     </w:p>
     <w:p>
@@ -277,62 +192,22 @@
     </w:p>
     <w:p>
       <w:r>
-        <w:t xml:space="preserve">  </w:t>
-      </w:r>
-      <w:proofErr w:type="spellStart"/>
-      <w:r>
-        <w:t>full_address</w:t>
-      </w:r>
-      <w:proofErr w:type="spellEnd"/>
-      <w:r>
-        <w:t xml:space="preserve"> </w:t>
-      </w:r>
-      <w:proofErr w:type="gramStart"/>
-      <w:r>
-        <w:t>VARCHAR(</w:t>
-      </w:r>
-      <w:proofErr w:type="gramEnd"/>
-      <w:r>
-        <w:t>255),</w:t>
-      </w:r>
-    </w:p>
-    <w:p>
-      <w:r>
-        <w:t xml:space="preserve">  city </w:t>
-      </w:r>
-      <w:proofErr w:type="gramStart"/>
-      <w:r>
-        <w:t>VARCHAR(</w:t>
-      </w:r>
-      <w:proofErr w:type="gramEnd"/>
-      <w:r>
-        <w:t>100),</w:t>
-      </w:r>
-    </w:p>
-    <w:p>
-      <w:r>
-        <w:t xml:space="preserve">  district </w:t>
-      </w:r>
-      <w:proofErr w:type="gramStart"/>
-      <w:r>
-        <w:t>VARCHAR(</w:t>
-      </w:r>
-      <w:proofErr w:type="gramEnd"/>
-      <w:r>
-        <w:t>100),</w:t>
-      </w:r>
-    </w:p>
-    <w:p>
-      <w:r>
-        <w:t xml:space="preserve">  price </w:t>
-      </w:r>
-      <w:proofErr w:type="gramStart"/>
-      <w:r>
-        <w:t>DECIMAL(</w:t>
-      </w:r>
-      <w:proofErr w:type="gramEnd"/>
-      <w:r>
-        <w:t xml:space="preserve">10, 2), </w:t>
+        <w:t xml:space="preserve">  full_address VARCHAR(255),</w:t>
+      </w:r>
+    </w:p>
+    <w:p>
+      <w:r>
+        <w:t xml:space="preserve">  city VARCHAR(100),</w:t>
+      </w:r>
+    </w:p>
+    <w:p>
+      <w:r>
+        <w:t xml:space="preserve">  district VARCHAR(100),</w:t>
+      </w:r>
+    </w:p>
+    <w:p>
+      <w:r>
+        <w:t xml:space="preserve">  price DECIMAL(10, 2), </w:t>
       </w:r>
     </w:p>
     <w:p>
@@ -347,135 +222,47 @@
     </w:p>
     <w:p>
       <w:r>
-        <w:t xml:space="preserve">  </w:t>
-      </w:r>
-      <w:proofErr w:type="spellStart"/>
-      <w:r>
-        <w:t>is_furnished</w:t>
-      </w:r>
-      <w:proofErr w:type="spellEnd"/>
-      <w:r>
-        <w:t xml:space="preserve"> BOOLEAN,</w:t>
-      </w:r>
-    </w:p>
-    <w:p>
-      <w:r>
-        <w:t xml:space="preserve">  </w:t>
-      </w:r>
-      <w:proofErr w:type="spellStart"/>
-      <w:r>
-        <w:t>has_garden</w:t>
-      </w:r>
-      <w:proofErr w:type="spellEnd"/>
-      <w:r>
-        <w:t xml:space="preserve"> BOOLEAN,</w:t>
-      </w:r>
-    </w:p>
-    <w:p>
-      <w:r>
-        <w:t xml:space="preserve">  </w:t>
-      </w:r>
-      <w:proofErr w:type="spellStart"/>
-      <w:r>
-        <w:t>has_kitchen</w:t>
-      </w:r>
-      <w:proofErr w:type="spellEnd"/>
-      <w:r>
-        <w:t xml:space="preserve"> BOOLEAN,</w:t>
-      </w:r>
-    </w:p>
-    <w:p>
-      <w:r>
-        <w:t xml:space="preserve">  </w:t>
-      </w:r>
-      <w:proofErr w:type="spellStart"/>
-      <w:r>
-        <w:t>is_air_conditioned</w:t>
-      </w:r>
-      <w:proofErr w:type="spellEnd"/>
-      <w:r>
-        <w:t xml:space="preserve"> BOOLEAN,</w:t>
-      </w:r>
-    </w:p>
-    <w:p>
-      <w:r>
-        <w:t xml:space="preserve">  </w:t>
-      </w:r>
-      <w:proofErr w:type="spellStart"/>
-      <w:r>
-        <w:t>separate_utility_bills</w:t>
-      </w:r>
-      <w:proofErr w:type="spellEnd"/>
-      <w:r>
-        <w:t xml:space="preserve"> BOOLEAN,</w:t>
-      </w:r>
-    </w:p>
-    <w:p>
-      <w:r>
-        <w:t xml:space="preserve">  </w:t>
-      </w:r>
-      <w:proofErr w:type="spellStart"/>
-      <w:r>
-        <w:t>has_parking</w:t>
-      </w:r>
-      <w:proofErr w:type="spellEnd"/>
-      <w:r>
-        <w:t xml:space="preserve"> BOOLEAN,</w:t>
-      </w:r>
-    </w:p>
-    <w:p>
-      <w:r>
-        <w:t xml:space="preserve">  </w:t>
-      </w:r>
-      <w:proofErr w:type="spellStart"/>
-      <w:r>
-        <w:t>has_security_cameras</w:t>
-      </w:r>
-      <w:proofErr w:type="spellEnd"/>
-      <w:r>
-        <w:t xml:space="preserve"> BOOLEAN,</w:t>
-      </w:r>
-    </w:p>
-    <w:p>
-      <w:r>
-        <w:t xml:space="preserve">  </w:t>
-      </w:r>
-      <w:proofErr w:type="spellStart"/>
-      <w:r>
-        <w:t>proximity_to_road</w:t>
-      </w:r>
-      <w:proofErr w:type="spellEnd"/>
-      <w:r>
-        <w:t xml:space="preserve"> </w:t>
-      </w:r>
-      <w:proofErr w:type="gramStart"/>
-      <w:r>
-        <w:t>VARCHAR(</w:t>
-      </w:r>
-      <w:proofErr w:type="gramEnd"/>
-      <w:r>
-        <w:t xml:space="preserve">100),  </w:t>
-      </w:r>
-    </w:p>
-    <w:p>
-      <w:r>
-        <w:t xml:space="preserve">  </w:t>
-      </w:r>
-      <w:proofErr w:type="spellStart"/>
-      <w:r>
-        <w:t>contact_whatsapp</w:t>
-      </w:r>
-      <w:proofErr w:type="spellEnd"/>
-      <w:r>
-        <w:t xml:space="preserve"> </w:t>
-      </w:r>
-      <w:proofErr w:type="gramStart"/>
-      <w:r>
-        <w:t>VARCHAR(</w:t>
-      </w:r>
-      <w:proofErr w:type="gramEnd"/>
-      <w:r>
-        <w:t>20),</w:t>
+        <w:t xml:space="preserve">  is_furnished BOOLEAN,</w:t>
+      </w:r>
+    </w:p>
+    <w:p>
+      <w:r>
+        <w:t xml:space="preserve">  has_garden BOOLEAN,</w:t>
+      </w:r>
+    </w:p>
+    <w:p>
+      <w:r>
+        <w:t xml:space="preserve">  has_kitchen BOOLEAN,</w:t>
+      </w:r>
+    </w:p>
+    <w:p>
+      <w:r>
+        <w:t xml:space="preserve">  is_air_conditioned BOOLEAN,</w:t>
+      </w:r>
+    </w:p>
+    <w:p>
+      <w:r>
+        <w:t xml:space="preserve">  separate_utility_bills BOOLEAN,</w:t>
+      </w:r>
+    </w:p>
+    <w:p>
+      <w:r>
+        <w:t xml:space="preserve">  has_parking BOOLEAN,</w:t>
+      </w:r>
+    </w:p>
+    <w:p>
+      <w:r>
+        <w:t xml:space="preserve">  has_security_cameras BOOLEAN,</w:t>
+      </w:r>
+    </w:p>
+    <w:p>
+      <w:r>
+        <w:t xml:space="preserve">  proximity_to_road VARCHAR(100),  </w:t>
+      </w:r>
+    </w:p>
+    <w:p>
+      <w:r>
+        <w:t xml:space="preserve">  contact_whatsapp VARCHAR(20),</w:t>
       </w:r>
     </w:p>
     <w:p>
@@ -485,15 +272,7 @@
     </w:p>
     <w:p>
       <w:r>
-        <w:t xml:space="preserve">  rating </w:t>
-      </w:r>
-      <w:proofErr w:type="gramStart"/>
-      <w:r>
-        <w:t>DECIMAL(</w:t>
-      </w:r>
-      <w:proofErr w:type="gramEnd"/>
-      <w:r>
-        <w:t>3, 2),</w:t>
+        <w:t xml:space="preserve">  rating DECIMAL(3, 2),</w:t>
       </w:r>
     </w:p>
     <w:p>
@@ -503,28 +282,12 @@
     </w:p>
     <w:p>
       <w:r>
-        <w:t xml:space="preserve">  </w:t>
-      </w:r>
-      <w:proofErr w:type="spellStart"/>
-      <w:r>
-        <w:t>created_at</w:t>
-      </w:r>
-      <w:proofErr w:type="spellEnd"/>
-      <w:r>
-        <w:t xml:space="preserve"> TIMESTAMP DEFAULT CURRENT_TIMESTAMP,</w:t>
-      </w:r>
-    </w:p>
-    <w:p>
-      <w:r>
-        <w:t xml:space="preserve">  FOREIGN KEY (</w:t>
-      </w:r>
-      <w:proofErr w:type="spellStart"/>
-      <w:r>
-        <w:t>renter_id</w:t>
-      </w:r>
-      <w:proofErr w:type="spellEnd"/>
-      <w:r>
-        <w:t>) REFERENCES users(id)</w:t>
+        <w:t xml:space="preserve">  created_at TIMESTAMP DEFAULT CURRENT_TIMESTAMP,</w:t>
+      </w:r>
+    </w:p>
+    <w:p>
+      <w:r>
+        <w:t xml:space="preserve">  FOREIGN KEY (renter_id) REFERENCES users(id)</w:t>
       </w:r>
     </w:p>
     <w:p>
@@ -535,6 +298,17 @@
     <w:p/>
     <w:p>
       <w:r>
+        <w:t xml:space="preserve">ALTER TABLE rentals </w:t>
+      </w:r>
+    </w:p>
+    <w:p>
+      <w:r>
+        <w:t>ADD COLUMN is_active BOOLEAN DEFAULT TRUE;</w:t>
+      </w:r>
+    </w:p>
+    <w:p/>
+    <w:p>
+      <w:r>
         <w:t>CREATE TABLE feedback (</w:t>
       </w:r>
     </w:p>
@@ -545,32 +319,17 @@
     </w:p>
     <w:p>
       <w:r>
-        <w:t xml:space="preserve">  </w:t>
-      </w:r>
-      <w:proofErr w:type="spellStart"/>
-      <w:r>
-        <w:t>customer_id</w:t>
-      </w:r>
-      <w:proofErr w:type="spellEnd"/>
-      <w:r>
-        <w:t xml:space="preserve"> INT,</w:t>
-      </w:r>
-    </w:p>
-    <w:p>
-      <w:r>
-        <w:t xml:space="preserve">  </w:t>
-      </w:r>
-      <w:proofErr w:type="spellStart"/>
-      <w:r>
-        <w:t>rental_id</w:t>
-      </w:r>
-      <w:proofErr w:type="spellEnd"/>
-      <w:r>
-        <w:t xml:space="preserve"> INT,</w:t>
-      </w:r>
-    </w:p>
-    <w:p>
-      <w:r>
+        <w:t xml:space="preserve">  customer_id INT,</w:t>
+      </w:r>
+    </w:p>
+    <w:p>
+      <w:r>
+        <w:t xml:space="preserve">  rental_id INT,</w:t>
+      </w:r>
+    </w:p>
+    <w:p>
+      <w:r>
+        <w:lastRenderedPageBreak/>
         <w:t xml:space="preserve">  rating INT, </w:t>
       </w:r>
     </w:p>
@@ -581,42 +340,17 @@
     </w:p>
     <w:p>
       <w:r>
-        <w:t xml:space="preserve">  </w:t>
-      </w:r>
-      <w:proofErr w:type="spellStart"/>
-      <w:r>
-        <w:t>created_at</w:t>
-      </w:r>
-      <w:proofErr w:type="spellEnd"/>
-      <w:r>
-        <w:t xml:space="preserve"> TIMESTAMP DEFAULT CURRENT_TIMESTAMP,</w:t>
-      </w:r>
-    </w:p>
-    <w:p>
-      <w:r>
-        <w:lastRenderedPageBreak/>
-        <w:t xml:space="preserve">  FOREIGN KEY (</w:t>
-      </w:r>
-      <w:proofErr w:type="spellStart"/>
-      <w:r>
-        <w:t>customer_id</w:t>
-      </w:r>
-      <w:proofErr w:type="spellEnd"/>
-      <w:r>
-        <w:t>) REFERENCES users(id),</w:t>
-      </w:r>
-    </w:p>
-    <w:p>
-      <w:r>
-        <w:t xml:space="preserve">  FOREIGN KEY (</w:t>
-      </w:r>
-      <w:proofErr w:type="spellStart"/>
-      <w:r>
-        <w:t>rental_id</w:t>
-      </w:r>
-      <w:proofErr w:type="spellEnd"/>
-      <w:r>
-        <w:t>) REFERENCES rentals(id)</w:t>
+        <w:t xml:space="preserve">  created_at TIMESTAMP DEFAULT CURRENT_TIMESTAMP,</w:t>
+      </w:r>
+    </w:p>
+    <w:p>
+      <w:r>
+        <w:t xml:space="preserve">  FOREIGN KEY (customer_id) REFERENCES users(id),</w:t>
+      </w:r>
+    </w:p>
+    <w:p>
+      <w:r>
+        <w:t xml:space="preserve">  FOREIGN KEY (rental_id) REFERENCES rentals(id)</w:t>
       </w:r>
     </w:p>
     <w:p>
@@ -627,15 +361,7 @@
     <w:p/>
     <w:p>
       <w:r>
-        <w:t xml:space="preserve">CREATE TABLE </w:t>
-      </w:r>
-      <w:proofErr w:type="spellStart"/>
-      <w:r>
-        <w:t>saved_properties</w:t>
-      </w:r>
-      <w:proofErr w:type="spellEnd"/>
-      <w:r>
-        <w:t xml:space="preserve"> (</w:t>
+        <w:t>CREATE TABLE saved_properties (</w:t>
       </w:r>
     </w:p>
     <w:p>
@@ -645,28 +371,12 @@
     </w:p>
     <w:p>
       <w:r>
-        <w:t xml:space="preserve">    </w:t>
-      </w:r>
-      <w:proofErr w:type="spellStart"/>
-      <w:r>
-        <w:t>user_id</w:t>
-      </w:r>
-      <w:proofErr w:type="spellEnd"/>
-      <w:r>
-        <w:t xml:space="preserve"> INT,</w:t>
-      </w:r>
-    </w:p>
-    <w:p>
-      <w:r>
-        <w:t xml:space="preserve">    </w:t>
-      </w:r>
-      <w:proofErr w:type="spellStart"/>
-      <w:r>
-        <w:t>property_id</w:t>
-      </w:r>
-      <w:proofErr w:type="spellEnd"/>
-      <w:r>
-        <w:t xml:space="preserve"> INT</w:t>
+        <w:t xml:space="preserve">    user_id INT,</w:t>
+      </w:r>
+    </w:p>
+    <w:p>
+      <w:r>
+        <w:t xml:space="preserve">    property_id INT</w:t>
       </w:r>
     </w:p>
     <w:p>
@@ -701,15 +411,22 @@
           <w:ilvl w:val="0"/>
           <w:numId w:val="1"/>
         </w:numPr>
-      </w:pPr>
-      <w:r>
-        <w:rPr>
-          <w:b/>
-          <w:bCs/>
+        <w:rPr>
+          <w:highlight w:val="green"/>
+        </w:rPr>
+      </w:pPr>
+      <w:r>
+        <w:rPr>
+          <w:b/>
+          <w:bCs/>
+          <w:highlight w:val="green"/>
         </w:rPr>
         <w:t>Home Page:</w:t>
       </w:r>
       <w:r>
+        <w:rPr>
+          <w:highlight w:val="green"/>
+        </w:rPr>
         <w:t xml:space="preserve"> Introduction to the platform, option to log in or register.</w:t>
       </w:r>
     </w:p>
@@ -848,25 +565,7 @@
           <w:bCs/>
           <w:highlight w:val="green"/>
         </w:rPr>
-        <w:t>Renter Dashboard (</w:t>
-      </w:r>
-      <w:proofErr w:type="spellStart"/>
-      <w:r>
-        <w:rPr>
-          <w:b/>
-          <w:bCs/>
-          <w:highlight w:val="green"/>
-        </w:rPr>
-        <w:t>renter_dashboard.php</w:t>
-      </w:r>
-      <w:proofErr w:type="spellEnd"/>
-      <w:r>
-        <w:rPr>
-          <w:b/>
-          <w:bCs/>
-          <w:highlight w:val="green"/>
-        </w:rPr>
-        <w:t>)</w:t>
+        <w:t>Renter Dashboard (renter_dashboard.php)</w:t>
       </w:r>
     </w:p>
     <w:p>
@@ -921,23 +620,7 @@
           <w:b/>
           <w:bCs/>
         </w:rPr>
-        <w:t>Customer Browse Page (</w:t>
-      </w:r>
-      <w:proofErr w:type="spellStart"/>
-      <w:r>
-        <w:rPr>
-          <w:b/>
-          <w:bCs/>
-        </w:rPr>
-        <w:t>customer_dashboard.php</w:t>
-      </w:r>
-      <w:proofErr w:type="spellEnd"/>
-      <w:r>
-        <w:rPr>
-          <w:b/>
-          <w:bCs/>
-        </w:rPr>
-        <w:t>)</w:t>
+        <w:t>Customer Browse Page (customer_dashboard.php)</w:t>
       </w:r>
     </w:p>
     <w:p>
@@ -985,23 +668,7 @@
           <w:b/>
           <w:bCs/>
         </w:rPr>
-        <w:t>Admin Panel (</w:t>
-      </w:r>
-      <w:proofErr w:type="spellStart"/>
-      <w:r>
-        <w:rPr>
-          <w:b/>
-          <w:bCs/>
-        </w:rPr>
-        <w:t>admin_panel.php</w:t>
-      </w:r>
-      <w:proofErr w:type="spellEnd"/>
-      <w:r>
-        <w:rPr>
-          <w:b/>
-          <w:bCs/>
-        </w:rPr>
-        <w:t>)</w:t>
+        <w:t>Admin Panel (admin_panel.php)</w:t>
       </w:r>
     </w:p>
     <w:p>
@@ -1108,25 +775,7 @@
           <w:bCs/>
           <w:highlight w:val="green"/>
         </w:rPr>
-        <w:t>Register (</w:t>
-      </w:r>
-      <w:proofErr w:type="spellStart"/>
-      <w:r>
-        <w:rPr>
-          <w:b/>
-          <w:bCs/>
-          <w:highlight w:val="green"/>
-        </w:rPr>
-        <w:t>register.php</w:t>
-      </w:r>
-      <w:proofErr w:type="spellEnd"/>
-      <w:r>
-        <w:rPr>
-          <w:b/>
-          <w:bCs/>
-          <w:highlight w:val="green"/>
-        </w:rPr>
-        <w:t>)</w:t>
+        <w:t>Register (register.php)</w:t>
       </w:r>
       <w:r>
         <w:rPr>
@@ -1151,25 +800,7 @@
           <w:bCs/>
           <w:highlight w:val="green"/>
         </w:rPr>
-        <w:t>Login (</w:t>
-      </w:r>
-      <w:proofErr w:type="spellStart"/>
-      <w:r>
-        <w:rPr>
-          <w:b/>
-          <w:bCs/>
-          <w:highlight w:val="green"/>
-        </w:rPr>
-        <w:t>login.php</w:t>
-      </w:r>
-      <w:proofErr w:type="spellEnd"/>
-      <w:r>
-        <w:rPr>
-          <w:b/>
-          <w:bCs/>
-          <w:highlight w:val="green"/>
-        </w:rPr>
-        <w:t>)</w:t>
+        <w:t>Login (login.php)</w:t>
       </w:r>
       <w:r>
         <w:rPr>
@@ -1256,23 +887,7 @@
     </w:p>
     <w:p>
       <w:r>
-        <w:t xml:space="preserve">&lt;a </w:t>
-      </w:r>
-      <w:proofErr w:type="spellStart"/>
-      <w:r>
-        <w:t>href</w:t>
-      </w:r>
-      <w:proofErr w:type="spellEnd"/>
-      <w:r>
-        <w:t>="</w:t>
-      </w:r>
-      <w:proofErr w:type="gramStart"/>
-      <w:r>
-        <w:t>https://wa.me/[</w:t>
-      </w:r>
-      <w:proofErr w:type="gramEnd"/>
-      <w:r>
-        <w:t>RENTAL_CONTACT_WHATSAPP]" target="_blank"&gt;Contact via WhatsApp&lt;/a&gt;</w:t>
+        <w:t>&lt;a href="https://wa.me/[RENTAL_CONTACT_WHATSAPP]" target="_blank"&gt;Contact via WhatsApp&lt;/a&gt;</w:t>
       </w:r>
     </w:p>
     <w:p>

</xml_diff>

<commit_message>
property removal by admin
</commit_message>
<xml_diff>
--- a/boardimalk.docx
+++ b/boardimalk.docx
@@ -21,107 +21,79 @@
           <w:highlight w:val="green"/>
         </w:rPr>
       </w:pPr>
-      <w:proofErr w:type="gramStart"/>
-      <w:r>
-        <w:rPr>
-          <w:highlight w:val="green"/>
-        </w:rPr>
-        <w:t>.Registering</w:t>
-      </w:r>
-      <w:proofErr w:type="gramEnd"/>
-      <w:r>
-        <w:rPr>
-          <w:highlight w:val="green"/>
-        </w:rPr>
+      <w:r>
+        <w:rPr>
+          <w:highlight w:val="green"/>
+        </w:rPr>
+        <w:t xml:space="preserve">.Registering </w:t>
+      </w:r>
+    </w:p>
+    <w:p>
+      <w:r>
+        <w:rPr>
+          <w:highlight w:val="green"/>
+        </w:rPr>
+        <w:t>. Any time can post</w:t>
+      </w:r>
+    </w:p>
+    <w:p/>
+    <w:p>
+      <w:r>
+        <w:t xml:space="preserve">Customer </w:t>
+      </w:r>
+    </w:p>
+    <w:p>
+      <w:r>
+        <w:t xml:space="preserve">. Filters </w:t>
+      </w:r>
+    </w:p>
+    <w:p>
+      <w:r>
+        <w:t xml:space="preserve">.proper </w:t>
+      </w:r>
+      <w:proofErr w:type="spellStart"/>
+      <w:r>
+        <w:t>discr</w:t>
+      </w:r>
+      <w:r>
+        <w:t>iption</w:t>
+      </w:r>
+      <w:proofErr w:type="spellEnd"/>
+      <w:r>
         <w:t xml:space="preserve"> </w:t>
       </w:r>
     </w:p>
     <w:p>
       <w:r>
-        <w:rPr>
-          <w:highlight w:val="green"/>
-        </w:rPr>
-        <w:t>. Any time can post</w:t>
-      </w:r>
-    </w:p>
-    <w:p/>
-    <w:p>
-      <w:r>
-        <w:t xml:space="preserve">Customer </w:t>
-      </w:r>
-    </w:p>
-    <w:p>
-      <w:r>
-        <w:t xml:space="preserve">. Filters </w:t>
-      </w:r>
-    </w:p>
-    <w:p>
-      <w:proofErr w:type="gramStart"/>
-      <w:r>
-        <w:t>.proper</w:t>
-      </w:r>
-      <w:proofErr w:type="gramEnd"/>
-      <w:r>
-        <w:t xml:space="preserve"> </w:t>
+        <w:t xml:space="preserve">. Photos </w:t>
+      </w:r>
+    </w:p>
+    <w:p>
+      <w:r>
+        <w:t>. Location - google map</w:t>
+      </w:r>
+    </w:p>
+    <w:p>
+      <w:r>
+        <w:t xml:space="preserve">.direct </w:t>
       </w:r>
       <w:proofErr w:type="spellStart"/>
       <w:r>
-        <w:t>discr</w:t>
-      </w:r>
-      <w:r>
-        <w:t>iption</w:t>
+        <w:t>whatsapp</w:t>
       </w:r>
       <w:proofErr w:type="spellEnd"/>
       <w:r>
-        <w:t xml:space="preserve"> </w:t>
-      </w:r>
-    </w:p>
-    <w:p>
-      <w:r>
-        <w:t xml:space="preserve">. Photos </w:t>
-      </w:r>
-    </w:p>
-    <w:p>
-      <w:r>
-        <w:t>. Location - google map</w:t>
-      </w:r>
-    </w:p>
-    <w:p>
-      <w:proofErr w:type="gramStart"/>
-      <w:r>
-        <w:t>.direct</w:t>
-      </w:r>
-      <w:proofErr w:type="gramEnd"/>
-      <w:r>
-        <w:t xml:space="preserve"> </w:t>
-      </w:r>
-      <w:proofErr w:type="spellStart"/>
-      <w:r>
-        <w:t>whatsapp</w:t>
-      </w:r>
-      <w:proofErr w:type="spellEnd"/>
-      <w:r>
         <w:t xml:space="preserve">  contact </w:t>
       </w:r>
     </w:p>
     <w:p>
-      <w:proofErr w:type="gramStart"/>
-      <w:r>
-        <w:t>.feedback</w:t>
-      </w:r>
-      <w:proofErr w:type="gramEnd"/>
-      <w:r>
-        <w:t xml:space="preserve"> option </w:t>
-      </w:r>
-    </w:p>
-    <w:p>
-      <w:proofErr w:type="gramStart"/>
-      <w:r>
-        <w:t>.rating</w:t>
-      </w:r>
-      <w:proofErr w:type="gramEnd"/>
-      <w:r>
-        <w:t xml:space="preserve"> system </w:t>
+      <w:r>
+        <w:t xml:space="preserve">.feedback option </w:t>
+      </w:r>
+    </w:p>
+    <w:p>
+      <w:r>
+        <w:t xml:space="preserve">.rating system </w:t>
       </w:r>
     </w:p>
     <w:p/>
@@ -178,54 +150,22 @@
     </w:p>
     <w:p>
       <w:r>
-        <w:t xml:space="preserve">  username </w:t>
-      </w:r>
-      <w:proofErr w:type="gramStart"/>
-      <w:r>
-        <w:t>VARCHAR(</w:t>
-      </w:r>
-      <w:proofErr w:type="gramEnd"/>
-      <w:r>
-        <w:t>50),</w:t>
-      </w:r>
-    </w:p>
-    <w:p>
-      <w:r>
-        <w:t xml:space="preserve">  password </w:t>
-      </w:r>
-      <w:proofErr w:type="gramStart"/>
-      <w:r>
-        <w:t>VARCHAR(</w:t>
-      </w:r>
-      <w:proofErr w:type="gramEnd"/>
-      <w:r>
-        <w:t>255),</w:t>
-      </w:r>
-    </w:p>
-    <w:p>
-      <w:r>
-        <w:t xml:space="preserve">  email </w:t>
-      </w:r>
-      <w:proofErr w:type="gramStart"/>
-      <w:r>
-        <w:t>VARCHAR(</w:t>
-      </w:r>
-      <w:proofErr w:type="gramEnd"/>
-      <w:r>
-        <w:t>100),</w:t>
-      </w:r>
-    </w:p>
-    <w:p>
-      <w:r>
-        <w:t xml:space="preserve">  role </w:t>
-      </w:r>
-      <w:proofErr w:type="gramStart"/>
-      <w:r>
-        <w:t>ENUM(</w:t>
-      </w:r>
-      <w:proofErr w:type="gramEnd"/>
-      <w:r>
-        <w:t>'renter', 'customer', 'admin'),</w:t>
+        <w:t xml:space="preserve">  username VARCHAR(50),</w:t>
+      </w:r>
+    </w:p>
+    <w:p>
+      <w:r>
+        <w:t xml:space="preserve">  password VARCHAR(255),</w:t>
+      </w:r>
+    </w:p>
+    <w:p>
+      <w:r>
+        <w:t xml:space="preserve">  email VARCHAR(100),</w:t>
+      </w:r>
+    </w:p>
+    <w:p>
+      <w:r>
+        <w:t xml:space="preserve">  role ENUM('renter', 'customer', 'admin'),</w:t>
       </w:r>
     </w:p>
     <w:p>
@@ -275,15 +215,7 @@
     </w:p>
     <w:p>
       <w:r>
-        <w:t xml:space="preserve">  title </w:t>
-      </w:r>
-      <w:proofErr w:type="gramStart"/>
-      <w:r>
-        <w:t>VARCHAR(</w:t>
-      </w:r>
-      <w:proofErr w:type="gramEnd"/>
-      <w:r>
-        <w:t>255),</w:t>
+        <w:t xml:space="preserve">  title VARCHAR(255),</w:t>
       </w:r>
     </w:p>
     <w:p>
@@ -302,54 +234,22 @@
       </w:r>
       <w:proofErr w:type="spellEnd"/>
       <w:r>
-        <w:t xml:space="preserve"> </w:t>
-      </w:r>
-      <w:proofErr w:type="gramStart"/>
-      <w:r>
-        <w:t>VARCHAR(</w:t>
-      </w:r>
-      <w:proofErr w:type="gramEnd"/>
-      <w:r>
-        <w:t>255),</w:t>
-      </w:r>
-    </w:p>
-    <w:p>
-      <w:r>
-        <w:t xml:space="preserve">  city </w:t>
-      </w:r>
-      <w:proofErr w:type="gramStart"/>
-      <w:r>
-        <w:t>VARCHAR(</w:t>
-      </w:r>
-      <w:proofErr w:type="gramEnd"/>
-      <w:r>
-        <w:t>100),</w:t>
-      </w:r>
-    </w:p>
-    <w:p>
-      <w:r>
-        <w:t xml:space="preserve">  district </w:t>
-      </w:r>
-      <w:proofErr w:type="gramStart"/>
-      <w:r>
-        <w:t>VARCHAR(</w:t>
-      </w:r>
-      <w:proofErr w:type="gramEnd"/>
-      <w:r>
-        <w:t>100),</w:t>
-      </w:r>
-    </w:p>
-    <w:p>
-      <w:r>
-        <w:t xml:space="preserve">  price </w:t>
-      </w:r>
-      <w:proofErr w:type="gramStart"/>
-      <w:r>
-        <w:t>DECIMAL(</w:t>
-      </w:r>
-      <w:proofErr w:type="gramEnd"/>
-      <w:r>
-        <w:t xml:space="preserve">10, 2), </w:t>
+        <w:t xml:space="preserve"> VARCHAR(255),</w:t>
+      </w:r>
+    </w:p>
+    <w:p>
+      <w:r>
+        <w:t xml:space="preserve">  city VARCHAR(100),</w:t>
+      </w:r>
+    </w:p>
+    <w:p>
+      <w:r>
+        <w:t xml:space="preserve">  district VARCHAR(100),</w:t>
+      </w:r>
+    </w:p>
+    <w:p>
+      <w:r>
+        <w:t xml:space="preserve">  price DECIMAL(10, 2), </w:t>
       </w:r>
     </w:p>
     <w:p>
@@ -463,15 +363,7 @@
       </w:r>
       <w:proofErr w:type="spellEnd"/>
       <w:r>
-        <w:t xml:space="preserve"> </w:t>
-      </w:r>
-      <w:proofErr w:type="gramStart"/>
-      <w:r>
-        <w:t>VARCHAR(</w:t>
-      </w:r>
-      <w:proofErr w:type="gramEnd"/>
-      <w:r>
-        <w:t xml:space="preserve">100),  </w:t>
+        <w:t xml:space="preserve"> VARCHAR(100),  </w:t>
       </w:r>
     </w:p>
     <w:p>
@@ -484,15 +376,7 @@
       </w:r>
       <w:proofErr w:type="spellEnd"/>
       <w:r>
-        <w:t xml:space="preserve"> </w:t>
-      </w:r>
-      <w:proofErr w:type="gramStart"/>
-      <w:r>
-        <w:t>VARCHAR(</w:t>
-      </w:r>
-      <w:proofErr w:type="gramEnd"/>
-      <w:r>
-        <w:t>20),</w:t>
+        <w:t xml:space="preserve"> VARCHAR(20),</w:t>
       </w:r>
     </w:p>
     <w:p>
@@ -502,15 +386,7 @@
     </w:p>
     <w:p>
       <w:r>
-        <w:t xml:space="preserve">  rating </w:t>
-      </w:r>
-      <w:proofErr w:type="gramStart"/>
-      <w:r>
-        <w:t>DECIMAL(</w:t>
-      </w:r>
-      <w:proofErr w:type="gramEnd"/>
-      <w:r>
-        <w:t>3, 2),</w:t>
+        <w:t xml:space="preserve">  rating DECIMAL(3, 2),</w:t>
       </w:r>
     </w:p>
     <w:p>
@@ -565,13 +441,26 @@
       </w:r>
       <w:proofErr w:type="spellEnd"/>
       <w:r>
-        <w:t xml:space="preserve"> BOOLEAN DEFAULT </w:t>
-      </w:r>
-      <w:proofErr w:type="gramStart"/>
-      <w:r>
-        <w:t>TRUE;</w:t>
-      </w:r>
-      <w:proofErr w:type="gramEnd"/>
+        <w:t xml:space="preserve"> BOOLEAN DEFAULT TRUE;</w:t>
+      </w:r>
+    </w:p>
+    <w:p>
+      <w:r>
+        <w:t xml:space="preserve">ALTER TABLE rentals </w:t>
+      </w:r>
+    </w:p>
+    <w:p>
+      <w:r>
+        <w:t xml:space="preserve">ADD COLUMN </w:t>
+      </w:r>
+      <w:proofErr w:type="spellStart"/>
+      <w:r>
+        <w:t>removed_by_admin</w:t>
+      </w:r>
+      <w:proofErr w:type="spellEnd"/>
+      <w:r>
+        <w:t xml:space="preserve"> BOOLEAN DEFAULT FALSE;</w:t>
+      </w:r>
     </w:p>
     <w:p/>
     <w:p>
@@ -599,6 +488,7 @@
     </w:p>
     <w:p>
       <w:r>
+        <w:lastRenderedPageBreak/>
         <w:t xml:space="preserve">  </w:t>
       </w:r>
       <w:proofErr w:type="spellStart"/>
@@ -617,7 +507,6 @@
     </w:p>
     <w:p>
       <w:r>
-        <w:lastRenderedPageBreak/>
         <w:t xml:space="preserve">  feedback TEXT,</w:t>
       </w:r>
     </w:p>
@@ -1326,15 +1215,7 @@
       </w:r>
       <w:proofErr w:type="spellEnd"/>
       <w:r>
-        <w:t>="</w:t>
-      </w:r>
-      <w:proofErr w:type="gramStart"/>
-      <w:r>
-        <w:t>https://wa.me/[</w:t>
-      </w:r>
-      <w:proofErr w:type="gramEnd"/>
-      <w:r>
-        <w:t>RENTAL_CONTACT_WHATSAPP]" target="_blank"&gt;Contact via WhatsApp&lt;/a&gt;</w:t>
+        <w:t>="https://wa.me/[RENTAL_CONTACT_WHATSAPP]" target="_blank"&gt;Contact via WhatsApp&lt;/a&gt;</w:t>
       </w:r>
     </w:p>
     <w:p>

</xml_diff>

<commit_message>
customer dashboard list view
</commit_message>
<xml_diff>
--- a/boardimalk.docx
+++ b/boardimalk.docx
@@ -21,111 +21,70 @@
           <w:highlight w:val="green"/>
         </w:rPr>
       </w:pPr>
-      <w:proofErr w:type="gramStart"/>
-      <w:r>
-        <w:rPr>
-          <w:highlight w:val="green"/>
-        </w:rPr>
-        <w:t>.Registering</w:t>
-      </w:r>
-      <w:proofErr w:type="gramEnd"/>
-      <w:r>
-        <w:rPr>
-          <w:highlight w:val="green"/>
-        </w:rPr>
+      <w:r>
+        <w:rPr>
+          <w:highlight w:val="green"/>
+        </w:rPr>
+        <w:t xml:space="preserve">.Registering </w:t>
+      </w:r>
+    </w:p>
+    <w:p>
+      <w:r>
+        <w:rPr>
+          <w:highlight w:val="green"/>
+        </w:rPr>
+        <w:t>. Any time can post</w:t>
+      </w:r>
+    </w:p>
+    <w:p/>
+    <w:p>
+      <w:r>
+        <w:t xml:space="preserve">Customer </w:t>
+      </w:r>
+    </w:p>
+    <w:p>
+      <w:r>
+        <w:t xml:space="preserve">. Filters </w:t>
+      </w:r>
+    </w:p>
+    <w:p>
+      <w:r>
+        <w:t>.proper discr</w:t>
+      </w:r>
+      <w:r>
+        <w:t>iption</w:t>
+      </w:r>
+      <w:r>
         <w:t xml:space="preserve"> </w:t>
       </w:r>
     </w:p>
     <w:p>
       <w:r>
-        <w:rPr>
-          <w:highlight w:val="green"/>
-        </w:rPr>
-        <w:t>. Any time can post</w:t>
+        <w:t xml:space="preserve">. Photos </w:t>
+      </w:r>
+    </w:p>
+    <w:p>
+      <w:r>
+        <w:t>. Location - google map</w:t>
+      </w:r>
+    </w:p>
+    <w:p>
+      <w:r>
+        <w:t xml:space="preserve">.direct whatsapp  contact </w:t>
+      </w:r>
+    </w:p>
+    <w:p>
+      <w:r>
+        <w:t xml:space="preserve">.feedback option </w:t>
+      </w:r>
+    </w:p>
+    <w:p>
+      <w:r>
+        <w:t xml:space="preserve">.rating system </w:t>
       </w:r>
     </w:p>
     <w:p/>
     <w:p>
-      <w:r>
-        <w:t xml:space="preserve">Customer </w:t>
-      </w:r>
-    </w:p>
-    <w:p>
-      <w:r>
-        <w:t xml:space="preserve">. Filters </w:t>
-      </w:r>
-    </w:p>
-    <w:p>
-      <w:proofErr w:type="gramStart"/>
-      <w:r>
-        <w:t>.proper</w:t>
-      </w:r>
-      <w:proofErr w:type="gramEnd"/>
-      <w:r>
-        <w:t xml:space="preserve"> </w:t>
-      </w:r>
-      <w:proofErr w:type="spellStart"/>
-      <w:r>
-        <w:t>discr</w:t>
-      </w:r>
-      <w:r>
-        <w:t>iption</w:t>
-      </w:r>
-      <w:proofErr w:type="spellEnd"/>
-      <w:r>
-        <w:t xml:space="preserve"> </w:t>
-      </w:r>
-    </w:p>
-    <w:p>
-      <w:r>
-        <w:t xml:space="preserve">. Photos </w:t>
-      </w:r>
-    </w:p>
-    <w:p>
-      <w:r>
-        <w:t>. Location - google map</w:t>
-      </w:r>
-    </w:p>
-    <w:p>
-      <w:proofErr w:type="gramStart"/>
-      <w:r>
-        <w:t>.direct</w:t>
-      </w:r>
-      <w:proofErr w:type="gramEnd"/>
-      <w:r>
-        <w:t xml:space="preserve"> </w:t>
-      </w:r>
-      <w:proofErr w:type="spellStart"/>
-      <w:r>
-        <w:t>whatsapp</w:t>
-      </w:r>
-      <w:proofErr w:type="spellEnd"/>
-      <w:r>
-        <w:t xml:space="preserve">  contact </w:t>
-      </w:r>
-    </w:p>
-    <w:p>
-      <w:proofErr w:type="gramStart"/>
-      <w:r>
-        <w:t>.feedback</w:t>
-      </w:r>
-      <w:proofErr w:type="gramEnd"/>
-      <w:r>
-        <w:t xml:space="preserve"> option </w:t>
-      </w:r>
-    </w:p>
-    <w:p>
-      <w:proofErr w:type="gramStart"/>
-      <w:r>
-        <w:t>.rating</w:t>
-      </w:r>
-      <w:proofErr w:type="gramEnd"/>
-      <w:r>
-        <w:t xml:space="preserve"> system </w:t>
-      </w:r>
-    </w:p>
-    <w:p/>
-    <w:p>
       <w:pPr>
         <w:rPr>
           <w:highlight w:val="green"/>
@@ -154,14 +113,12 @@
       <w:r>
         <w:br/>
       </w:r>
-      <w:proofErr w:type="spellStart"/>
       <w:r>
         <w:rPr>
           <w:rFonts w:ascii="Nirmala UI" w:hAnsi="Nirmala UI" w:cs="Nirmala UI"/>
         </w:rPr>
         <w:t>බෝඩිම</w:t>
       </w:r>
-      <w:proofErr w:type="spellEnd"/>
       <w:r>
         <w:rPr>
           <w:rFonts w:ascii="Nirmala UI" w:hAnsi="Nirmala UI" w:cs="Nirmala UI"/>
@@ -189,67 +146,27 @@
     </w:p>
     <w:p>
       <w:r>
-        <w:t xml:space="preserve">  username </w:t>
-      </w:r>
-      <w:proofErr w:type="gramStart"/>
-      <w:r>
-        <w:t>VARCHAR(</w:t>
-      </w:r>
-      <w:proofErr w:type="gramEnd"/>
-      <w:r>
-        <w:t>50),</w:t>
-      </w:r>
-    </w:p>
-    <w:p>
-      <w:r>
-        <w:t xml:space="preserve">  password </w:t>
-      </w:r>
-      <w:proofErr w:type="gramStart"/>
-      <w:r>
-        <w:t>VARCHAR(</w:t>
-      </w:r>
-      <w:proofErr w:type="gramEnd"/>
-      <w:r>
-        <w:t>255),</w:t>
-      </w:r>
-    </w:p>
-    <w:p>
-      <w:r>
-        <w:t xml:space="preserve">  email </w:t>
-      </w:r>
-      <w:proofErr w:type="gramStart"/>
-      <w:r>
-        <w:t>VARCHAR(</w:t>
-      </w:r>
-      <w:proofErr w:type="gramEnd"/>
-      <w:r>
-        <w:t>100),</w:t>
-      </w:r>
-    </w:p>
-    <w:p>
-      <w:r>
-        <w:t xml:space="preserve">  role </w:t>
-      </w:r>
-      <w:proofErr w:type="gramStart"/>
-      <w:r>
-        <w:t>ENUM(</w:t>
-      </w:r>
-      <w:proofErr w:type="gramEnd"/>
-      <w:r>
-        <w:t>'renter', 'customer', 'admin'),</w:t>
-      </w:r>
-    </w:p>
-    <w:p>
-      <w:r>
-        <w:t xml:space="preserve">  </w:t>
-      </w:r>
-      <w:proofErr w:type="spellStart"/>
-      <w:r>
-        <w:t>created_at</w:t>
-      </w:r>
-      <w:proofErr w:type="spellEnd"/>
-      <w:r>
-        <w:t xml:space="preserve"> TIMESTAMP DEFAULT CURRENT_TIMESTAMP</w:t>
+        <w:t xml:space="preserve">  username VARCHAR(50),</w:t>
+      </w:r>
+    </w:p>
+    <w:p>
+      <w:r>
+        <w:t xml:space="preserve">  password VARCHAR(255),</w:t>
+      </w:r>
+    </w:p>
+    <w:p>
+      <w:r>
+        <w:t xml:space="preserve">  email VARCHAR(100),</w:t>
+      </w:r>
+    </w:p>
+    <w:p>
+      <w:r>
+        <w:t xml:space="preserve">  role ENUM('renter', 'customer', 'admin'),</w:t>
+      </w:r>
+    </w:p>
+    <w:p>
+      <w:r>
+        <w:t xml:space="preserve">  created_at TIMESTAMP DEFAULT CURRENT_TIMESTAMP</w:t>
       </w:r>
     </w:p>
     <w:p>
@@ -273,28 +190,12 @@
     </w:p>
     <w:p>
       <w:r>
-        <w:t xml:space="preserve">  </w:t>
-      </w:r>
-      <w:proofErr w:type="spellStart"/>
-      <w:r>
-        <w:t>renter_id</w:t>
-      </w:r>
-      <w:proofErr w:type="spellEnd"/>
-      <w:r>
-        <w:t xml:space="preserve"> INT,</w:t>
-      </w:r>
-    </w:p>
-    <w:p>
-      <w:r>
-        <w:t xml:space="preserve">  title </w:t>
-      </w:r>
-      <w:proofErr w:type="gramStart"/>
-      <w:r>
-        <w:t>VARCHAR(</w:t>
-      </w:r>
-      <w:proofErr w:type="gramEnd"/>
-      <w:r>
-        <w:t>255),</w:t>
+        <w:t xml:space="preserve">  renter_id INT,</w:t>
+      </w:r>
+    </w:p>
+    <w:p>
+      <w:r>
+        <w:t xml:space="preserve">  title VARCHAR(255),</w:t>
       </w:r>
     </w:p>
     <w:p>
@@ -305,62 +206,22 @@
     </w:p>
     <w:p>
       <w:r>
-        <w:t xml:space="preserve">  </w:t>
-      </w:r>
-      <w:proofErr w:type="spellStart"/>
-      <w:r>
-        <w:t>full_address</w:t>
-      </w:r>
-      <w:proofErr w:type="spellEnd"/>
-      <w:r>
-        <w:t xml:space="preserve"> </w:t>
-      </w:r>
-      <w:proofErr w:type="gramStart"/>
-      <w:r>
-        <w:t>VARCHAR(</w:t>
-      </w:r>
-      <w:proofErr w:type="gramEnd"/>
-      <w:r>
-        <w:t>255),</w:t>
-      </w:r>
-    </w:p>
-    <w:p>
-      <w:r>
-        <w:t xml:space="preserve">  city </w:t>
-      </w:r>
-      <w:proofErr w:type="gramStart"/>
-      <w:r>
-        <w:t>VARCHAR(</w:t>
-      </w:r>
-      <w:proofErr w:type="gramEnd"/>
-      <w:r>
-        <w:t>100),</w:t>
-      </w:r>
-    </w:p>
-    <w:p>
-      <w:r>
-        <w:t xml:space="preserve">  district </w:t>
-      </w:r>
-      <w:proofErr w:type="gramStart"/>
-      <w:r>
-        <w:t>VARCHAR(</w:t>
-      </w:r>
-      <w:proofErr w:type="gramEnd"/>
-      <w:r>
-        <w:t>100),</w:t>
-      </w:r>
-    </w:p>
-    <w:p>
-      <w:r>
-        <w:t xml:space="preserve">  price </w:t>
-      </w:r>
-      <w:proofErr w:type="gramStart"/>
-      <w:r>
-        <w:t>DECIMAL(</w:t>
-      </w:r>
-      <w:proofErr w:type="gramEnd"/>
-      <w:r>
-        <w:t xml:space="preserve">10, 2), </w:t>
+        <w:t xml:space="preserve">  full_address VARCHAR(255),</w:t>
+      </w:r>
+    </w:p>
+    <w:p>
+      <w:r>
+        <w:t xml:space="preserve">  city VARCHAR(100),</w:t>
+      </w:r>
+    </w:p>
+    <w:p>
+      <w:r>
+        <w:t xml:space="preserve">  district VARCHAR(100),</w:t>
+      </w:r>
+    </w:p>
+    <w:p>
+      <w:r>
+        <w:t xml:space="preserve">  price DECIMAL(10, 2), </w:t>
       </w:r>
     </w:p>
     <w:p>
@@ -375,135 +236,47 @@
     </w:p>
     <w:p>
       <w:r>
-        <w:t xml:space="preserve">  </w:t>
-      </w:r>
-      <w:proofErr w:type="spellStart"/>
-      <w:r>
-        <w:t>is_furnished</w:t>
-      </w:r>
-      <w:proofErr w:type="spellEnd"/>
-      <w:r>
-        <w:t xml:space="preserve"> BOOLEAN,</w:t>
-      </w:r>
-    </w:p>
-    <w:p>
-      <w:r>
-        <w:t xml:space="preserve">  </w:t>
-      </w:r>
-      <w:proofErr w:type="spellStart"/>
-      <w:r>
-        <w:t>has_garden</w:t>
-      </w:r>
-      <w:proofErr w:type="spellEnd"/>
-      <w:r>
-        <w:t xml:space="preserve"> BOOLEAN,</w:t>
-      </w:r>
-    </w:p>
-    <w:p>
-      <w:r>
-        <w:t xml:space="preserve">  </w:t>
-      </w:r>
-      <w:proofErr w:type="spellStart"/>
-      <w:r>
-        <w:t>has_kitchen</w:t>
-      </w:r>
-      <w:proofErr w:type="spellEnd"/>
-      <w:r>
-        <w:t xml:space="preserve"> BOOLEAN,</w:t>
-      </w:r>
-    </w:p>
-    <w:p>
-      <w:r>
-        <w:t xml:space="preserve">  </w:t>
-      </w:r>
-      <w:proofErr w:type="spellStart"/>
-      <w:r>
-        <w:t>is_air_conditioned</w:t>
-      </w:r>
-      <w:proofErr w:type="spellEnd"/>
-      <w:r>
-        <w:t xml:space="preserve"> BOOLEAN,</w:t>
-      </w:r>
-    </w:p>
-    <w:p>
-      <w:r>
-        <w:t xml:space="preserve">  </w:t>
-      </w:r>
-      <w:proofErr w:type="spellStart"/>
-      <w:r>
-        <w:t>separate_utility_bills</w:t>
-      </w:r>
-      <w:proofErr w:type="spellEnd"/>
-      <w:r>
-        <w:t xml:space="preserve"> BOOLEAN,</w:t>
-      </w:r>
-    </w:p>
-    <w:p>
-      <w:r>
-        <w:t xml:space="preserve">  </w:t>
-      </w:r>
-      <w:proofErr w:type="spellStart"/>
-      <w:r>
-        <w:t>has_parking</w:t>
-      </w:r>
-      <w:proofErr w:type="spellEnd"/>
-      <w:r>
-        <w:t xml:space="preserve"> BOOLEAN,</w:t>
-      </w:r>
-    </w:p>
-    <w:p>
-      <w:r>
-        <w:t xml:space="preserve">  </w:t>
-      </w:r>
-      <w:proofErr w:type="spellStart"/>
-      <w:r>
-        <w:t>has_security_cameras</w:t>
-      </w:r>
-      <w:proofErr w:type="spellEnd"/>
-      <w:r>
-        <w:t xml:space="preserve"> BOOLEAN,</w:t>
-      </w:r>
-    </w:p>
-    <w:p>
-      <w:r>
-        <w:t xml:space="preserve">  </w:t>
-      </w:r>
-      <w:proofErr w:type="spellStart"/>
-      <w:r>
-        <w:t>proximity_to_road</w:t>
-      </w:r>
-      <w:proofErr w:type="spellEnd"/>
-      <w:r>
-        <w:t xml:space="preserve"> </w:t>
-      </w:r>
-      <w:proofErr w:type="gramStart"/>
-      <w:r>
-        <w:t>VARCHAR(</w:t>
-      </w:r>
-      <w:proofErr w:type="gramEnd"/>
-      <w:r>
-        <w:t xml:space="preserve">100),  </w:t>
-      </w:r>
-    </w:p>
-    <w:p>
-      <w:r>
-        <w:t xml:space="preserve">  </w:t>
-      </w:r>
-      <w:proofErr w:type="spellStart"/>
-      <w:r>
-        <w:t>contact_whatsapp</w:t>
-      </w:r>
-      <w:proofErr w:type="spellEnd"/>
-      <w:r>
-        <w:t xml:space="preserve"> </w:t>
-      </w:r>
-      <w:proofErr w:type="gramStart"/>
-      <w:r>
-        <w:t>VARCHAR(</w:t>
-      </w:r>
-      <w:proofErr w:type="gramEnd"/>
-      <w:r>
-        <w:t>20),</w:t>
+        <w:t xml:space="preserve">  is_furnished BOOLEAN,</w:t>
+      </w:r>
+    </w:p>
+    <w:p>
+      <w:r>
+        <w:t xml:space="preserve">  has_garden BOOLEAN,</w:t>
+      </w:r>
+    </w:p>
+    <w:p>
+      <w:r>
+        <w:t xml:space="preserve">  has_kitchen BOOLEAN,</w:t>
+      </w:r>
+    </w:p>
+    <w:p>
+      <w:r>
+        <w:t xml:space="preserve">  is_air_conditioned BOOLEAN,</w:t>
+      </w:r>
+    </w:p>
+    <w:p>
+      <w:r>
+        <w:t xml:space="preserve">  separate_utility_bills BOOLEAN,</w:t>
+      </w:r>
+    </w:p>
+    <w:p>
+      <w:r>
+        <w:t xml:space="preserve">  has_parking BOOLEAN,</w:t>
+      </w:r>
+    </w:p>
+    <w:p>
+      <w:r>
+        <w:t xml:space="preserve">  has_security_cameras BOOLEAN,</w:t>
+      </w:r>
+    </w:p>
+    <w:p>
+      <w:r>
+        <w:t xml:space="preserve">  proximity_to_road VARCHAR(100),  </w:t>
+      </w:r>
+    </w:p>
+    <w:p>
+      <w:r>
+        <w:t xml:space="preserve">  contact_whatsapp VARCHAR(20),</w:t>
       </w:r>
     </w:p>
     <w:p>
@@ -513,15 +286,7 @@
     </w:p>
     <w:p>
       <w:r>
-        <w:t xml:space="preserve">  rating </w:t>
-      </w:r>
-      <w:proofErr w:type="gramStart"/>
-      <w:r>
-        <w:t>DECIMAL(</w:t>
-      </w:r>
-      <w:proofErr w:type="gramEnd"/>
-      <w:r>
-        <w:t>3, 2),</w:t>
+        <w:t xml:space="preserve">  rating DECIMAL(3, 2),</w:t>
       </w:r>
     </w:p>
     <w:p>
@@ -531,28 +296,12 @@
     </w:p>
     <w:p>
       <w:r>
-        <w:t xml:space="preserve">  </w:t>
-      </w:r>
-      <w:proofErr w:type="spellStart"/>
-      <w:r>
-        <w:t>created_at</w:t>
-      </w:r>
-      <w:proofErr w:type="spellEnd"/>
-      <w:r>
-        <w:t xml:space="preserve"> TIMESTAMP DEFAULT CURRENT_TIMESTAMP,</w:t>
-      </w:r>
-    </w:p>
-    <w:p>
-      <w:r>
-        <w:t xml:space="preserve">  FOREIGN KEY (</w:t>
-      </w:r>
-      <w:proofErr w:type="spellStart"/>
-      <w:r>
-        <w:t>renter_id</w:t>
-      </w:r>
-      <w:proofErr w:type="spellEnd"/>
-      <w:r>
-        <w:t>) REFERENCES users(id)</w:t>
+        <w:t xml:space="preserve">  created_at TIMESTAMP DEFAULT CURRENT_TIMESTAMP,</w:t>
+      </w:r>
+    </w:p>
+    <w:p>
+      <w:r>
+        <w:t xml:space="preserve">  FOREIGN KEY (renter_id) REFERENCES users(id)</w:t>
       </w:r>
     </w:p>
     <w:p>
@@ -568,21 +317,8 @@
     </w:p>
     <w:p>
       <w:r>
-        <w:t xml:space="preserve">ADD COLUMN </w:t>
-      </w:r>
-      <w:proofErr w:type="spellStart"/>
-      <w:r>
-        <w:t>is_active</w:t>
-      </w:r>
-      <w:proofErr w:type="spellEnd"/>
-      <w:r>
-        <w:t xml:space="preserve"> BOOLEAN DEFAULT </w:t>
-      </w:r>
-      <w:proofErr w:type="gramStart"/>
-      <w:r>
-        <w:t>TRUE;</w:t>
-      </w:r>
-      <w:proofErr w:type="gramEnd"/>
+        <w:t>ADD COLUMN is_active BOOLEAN DEFAULT TRUE;</w:t>
+      </w:r>
     </w:p>
     <w:p>
       <w:r>
@@ -591,21 +327,8 @@
     </w:p>
     <w:p>
       <w:r>
-        <w:t xml:space="preserve">ADD COLUMN </w:t>
-      </w:r>
-      <w:proofErr w:type="spellStart"/>
-      <w:r>
-        <w:t>removed_by_admin</w:t>
-      </w:r>
-      <w:proofErr w:type="spellEnd"/>
-      <w:r>
-        <w:t xml:space="preserve"> BOOLEAN DEFAULT </w:t>
-      </w:r>
-      <w:proofErr w:type="gramStart"/>
-      <w:r>
-        <w:t>FALSE;</w:t>
-      </w:r>
-      <w:proofErr w:type="gramEnd"/>
+        <w:t>ADD COLUMN removed_by_admin BOOLEAN DEFAULT FALSE;</w:t>
+      </w:r>
     </w:p>
     <w:p/>
     <w:p>
@@ -620,29 +343,13 @@
     </w:p>
     <w:p>
       <w:r>
-        <w:t xml:space="preserve">  </w:t>
-      </w:r>
-      <w:proofErr w:type="spellStart"/>
-      <w:r>
-        <w:t>customer_id</w:t>
-      </w:r>
-      <w:proofErr w:type="spellEnd"/>
-      <w:r>
-        <w:t xml:space="preserve"> INT,</w:t>
+        <w:t xml:space="preserve">  customer_id INT,</w:t>
       </w:r>
     </w:p>
     <w:p>
       <w:r>
         <w:lastRenderedPageBreak/>
-        <w:t xml:space="preserve">  </w:t>
-      </w:r>
-      <w:proofErr w:type="spellStart"/>
-      <w:r>
-        <w:t>rental_id</w:t>
-      </w:r>
-      <w:proofErr w:type="spellEnd"/>
-      <w:r>
-        <w:t xml:space="preserve"> INT,</w:t>
+        <w:t xml:space="preserve">  rental_id INT,</w:t>
       </w:r>
     </w:p>
     <w:p>
@@ -657,41 +364,17 @@
     </w:p>
     <w:p>
       <w:r>
-        <w:t xml:space="preserve">  </w:t>
-      </w:r>
-      <w:proofErr w:type="spellStart"/>
-      <w:r>
-        <w:t>created_at</w:t>
-      </w:r>
-      <w:proofErr w:type="spellEnd"/>
-      <w:r>
-        <w:t xml:space="preserve"> TIMESTAMP DEFAULT CURRENT_TIMESTAMP,</w:t>
-      </w:r>
-    </w:p>
-    <w:p>
-      <w:r>
-        <w:t xml:space="preserve">  FOREIGN KEY (</w:t>
-      </w:r>
-      <w:proofErr w:type="spellStart"/>
-      <w:r>
-        <w:t>customer_id</w:t>
-      </w:r>
-      <w:proofErr w:type="spellEnd"/>
-      <w:r>
-        <w:t>) REFERENCES users(id),</w:t>
-      </w:r>
-    </w:p>
-    <w:p>
-      <w:r>
-        <w:t xml:space="preserve">  FOREIGN KEY (</w:t>
-      </w:r>
-      <w:proofErr w:type="spellStart"/>
-      <w:r>
-        <w:t>rental_id</w:t>
-      </w:r>
-      <w:proofErr w:type="spellEnd"/>
-      <w:r>
-        <w:t>) REFERENCES rentals(id)</w:t>
+        <w:t xml:space="preserve">  created_at TIMESTAMP DEFAULT CURRENT_TIMESTAMP,</w:t>
+      </w:r>
+    </w:p>
+    <w:p>
+      <w:r>
+        <w:t xml:space="preserve">  FOREIGN KEY (customer_id) REFERENCES users(id),</w:t>
+      </w:r>
+    </w:p>
+    <w:p>
+      <w:r>
+        <w:t xml:space="preserve">  FOREIGN KEY (rental_id) REFERENCES rentals(id)</w:t>
       </w:r>
     </w:p>
     <w:p>
@@ -702,15 +385,7 @@
     <w:p/>
     <w:p>
       <w:r>
-        <w:t xml:space="preserve">CREATE TABLE </w:t>
-      </w:r>
-      <w:proofErr w:type="spellStart"/>
-      <w:r>
-        <w:t>saved_properties</w:t>
-      </w:r>
-      <w:proofErr w:type="spellEnd"/>
-      <w:r>
-        <w:t xml:space="preserve"> (</w:t>
+        <w:t>CREATE TABLE saved_properties (</w:t>
       </w:r>
     </w:p>
     <w:p>
@@ -720,28 +395,12 @@
     </w:p>
     <w:p>
       <w:r>
-        <w:t xml:space="preserve">    </w:t>
-      </w:r>
-      <w:proofErr w:type="spellStart"/>
-      <w:r>
-        <w:t>user_id</w:t>
-      </w:r>
-      <w:proofErr w:type="spellEnd"/>
-      <w:r>
-        <w:t xml:space="preserve"> INT,</w:t>
-      </w:r>
-    </w:p>
-    <w:p>
-      <w:r>
-        <w:t xml:space="preserve">    </w:t>
-      </w:r>
-      <w:proofErr w:type="spellStart"/>
-      <w:r>
-        <w:t>property_id</w:t>
-      </w:r>
-      <w:proofErr w:type="spellEnd"/>
-      <w:r>
-        <w:t xml:space="preserve"> INT</w:t>
+        <w:t xml:space="preserve">    user_id INT,</w:t>
+      </w:r>
+    </w:p>
+    <w:p>
+      <w:r>
+        <w:t xml:space="preserve">    property_id INT</w:t>
       </w:r>
     </w:p>
     <w:p>
@@ -949,25 +608,7 @@
           <w:bCs/>
           <w:highlight w:val="green"/>
         </w:rPr>
-        <w:t>Renter Dashboard (</w:t>
-      </w:r>
-      <w:proofErr w:type="spellStart"/>
-      <w:r>
-        <w:rPr>
-          <w:b/>
-          <w:bCs/>
-          <w:highlight w:val="green"/>
-        </w:rPr>
-        <w:t>renter_dashboard.php</w:t>
-      </w:r>
-      <w:proofErr w:type="spellEnd"/>
-      <w:r>
-        <w:rPr>
-          <w:b/>
-          <w:bCs/>
-          <w:highlight w:val="green"/>
-        </w:rPr>
-        <w:t>)</w:t>
+        <w:t>Renter Dashboard (renter_dashboard.php)</w:t>
       </w:r>
     </w:p>
     <w:p>
@@ -1024,23 +665,7 @@
           <w:b/>
           <w:bCs/>
         </w:rPr>
-        <w:t>Customer Browse Page (</w:t>
-      </w:r>
-      <w:proofErr w:type="spellStart"/>
-      <w:r>
-        <w:rPr>
-          <w:b/>
-          <w:bCs/>
-        </w:rPr>
-        <w:t>customer_dashboard.php</w:t>
-      </w:r>
-      <w:proofErr w:type="spellEnd"/>
-      <w:r>
-        <w:rPr>
-          <w:b/>
-          <w:bCs/>
-        </w:rPr>
-        <w:t>)</w:t>
+        <w:t>Customer Browse Page (customer_dashboard.php)</w:t>
       </w:r>
     </w:p>
     <w:p>
@@ -1090,25 +715,7 @@
           <w:bCs/>
           <w:highlight w:val="green"/>
         </w:rPr>
-        <w:t>Admin Panel (</w:t>
-      </w:r>
-      <w:proofErr w:type="spellStart"/>
-      <w:r>
-        <w:rPr>
-          <w:b/>
-          <w:bCs/>
-          <w:highlight w:val="green"/>
-        </w:rPr>
-        <w:t>admin_panel.php</w:t>
-      </w:r>
-      <w:proofErr w:type="spellEnd"/>
-      <w:r>
-        <w:rPr>
-          <w:b/>
-          <w:bCs/>
-          <w:highlight w:val="green"/>
-        </w:rPr>
-        <w:t>)</w:t>
+        <w:t>Admin Panel (admin_panel.php)</w:t>
       </w:r>
     </w:p>
     <w:p>
@@ -1227,25 +834,7 @@
           <w:bCs/>
           <w:highlight w:val="green"/>
         </w:rPr>
-        <w:t>Register (</w:t>
-      </w:r>
-      <w:proofErr w:type="spellStart"/>
-      <w:r>
-        <w:rPr>
-          <w:b/>
-          <w:bCs/>
-          <w:highlight w:val="green"/>
-        </w:rPr>
-        <w:t>register.php</w:t>
-      </w:r>
-      <w:proofErr w:type="spellEnd"/>
-      <w:r>
-        <w:rPr>
-          <w:b/>
-          <w:bCs/>
-          <w:highlight w:val="green"/>
-        </w:rPr>
-        <w:t>)</w:t>
+        <w:t>Register (register.php)</w:t>
       </w:r>
       <w:r>
         <w:rPr>
@@ -1270,31 +859,39 @@
           <w:bCs/>
           <w:highlight w:val="green"/>
         </w:rPr>
-        <w:t>Login (</w:t>
-      </w:r>
-      <w:proofErr w:type="spellStart"/>
-      <w:r>
+        <w:t>Login (login.php)</w:t>
+      </w:r>
+      <w:r>
+        <w:rPr>
+          <w:highlight w:val="green"/>
+        </w:rPr>
+        <w:t>: A simple form that logs users into their dashboard based on their role.</w:t>
+      </w:r>
+    </w:p>
+    <w:p>
+      <w:pPr>
         <w:rPr>
           <w:b/>
           <w:bCs/>
           <w:highlight w:val="green"/>
         </w:rPr>
-        <w:t>login.php</w:t>
-      </w:r>
-      <w:proofErr w:type="spellEnd"/>
+      </w:pPr>
       <w:r>
         <w:rPr>
           <w:b/>
           <w:bCs/>
           <w:highlight w:val="green"/>
         </w:rPr>
-        <w:t>)</w:t>
-      </w:r>
-      <w:r>
-        <w:rPr>
-          <w:highlight w:val="green"/>
-        </w:rPr>
-        <w:t>: A simple form that logs users into their dashboard based on their role.</w:t>
+        <w:lastRenderedPageBreak/>
+        <w:t>2. Renter Posting System</w:t>
+      </w:r>
+    </w:p>
+    <w:p>
+      <w:r>
+        <w:rPr>
+          <w:highlight w:val="green"/>
+        </w:rPr>
+        <w:t>In the renter dashboard, create a form to submit rental details and store them in the database.</w:t>
       </w:r>
     </w:p>
     <w:p>
@@ -1302,55 +899,54 @@
         <w:rPr>
           <w:b/>
           <w:bCs/>
-          <w:highlight w:val="green"/>
         </w:rPr>
       </w:pPr>
       <w:r>
         <w:rPr>
           <w:b/>
           <w:bCs/>
-          <w:highlight w:val="green"/>
-        </w:rPr>
-        <w:lastRenderedPageBreak/>
-        <w:t>2. Renter Posting System</w:t>
-      </w:r>
-    </w:p>
-    <w:p>
-      <w:r>
-        <w:rPr>
-          <w:highlight w:val="green"/>
-        </w:rPr>
-        <w:t>In the renter dashboard, create a form to submit rental details and store them in the database.</w:t>
-      </w:r>
-    </w:p>
-    <w:p>
-      <w:pPr>
+        </w:rPr>
+        <w:t>3. Customer Filters &amp; Search</w:t>
+      </w:r>
+    </w:p>
+    <w:p>
+      <w:r>
+        <w:t xml:space="preserve">Implement a </w:t>
+      </w:r>
+      <w:r>
         <w:rPr>
           <w:b/>
           <w:bCs/>
         </w:rPr>
-      </w:pPr>
-      <w:r>
+        <w:t>search feature</w:t>
+      </w:r>
+      <w:r>
+        <w:t xml:space="preserve"> where customers can filter properties based on location, price, or ratings.</w:t>
+      </w:r>
+    </w:p>
+    <w:p>
+      <w:pPr>
         <w:rPr>
           <w:b/>
           <w:bCs/>
         </w:rPr>
-        <w:t>3. Customer Filters &amp; Search</w:t>
-      </w:r>
-    </w:p>
-    <w:p>
-      <w:r>
-        <w:t xml:space="preserve">Implement a </w:t>
-      </w:r>
+      </w:pPr>
       <w:r>
         <w:rPr>
           <w:b/>
           <w:bCs/>
         </w:rPr>
-        <w:t>search feature</w:t>
-      </w:r>
-      <w:r>
-        <w:t xml:space="preserve"> where customers can filter properties based on location, price, or ratings.</w:t>
+        <w:t>4. WhatsApp Contact Integration</w:t>
+      </w:r>
+    </w:p>
+    <w:p>
+      <w:r>
+        <w:t>Use WhatsApp API to create a clickable link for contacting the renter directly:</w:t>
+      </w:r>
+    </w:p>
+    <w:p>
+      <w:r>
+        <w:t>&lt;a href="https://wa.me/[RENTAL_CONTACT_WHATSAPP]" target="_blank"&gt;Contact via WhatsApp&lt;/a&gt;</w:t>
       </w:r>
     </w:p>
     <w:p>
@@ -1365,33 +961,12 @@
           <w:b/>
           <w:bCs/>
         </w:rPr>
-        <w:t>4. WhatsApp Contact Integration</w:t>
-      </w:r>
-    </w:p>
-    <w:p>
-      <w:r>
-        <w:t>Use WhatsApp API to create a clickable link for contacting the renter directly:</w:t>
-      </w:r>
-    </w:p>
-    <w:p>
-      <w:r>
-        <w:t xml:space="preserve">&lt;a </w:t>
-      </w:r>
-      <w:proofErr w:type="spellStart"/>
-      <w:r>
-        <w:t>href</w:t>
-      </w:r>
-      <w:proofErr w:type="spellEnd"/>
-      <w:r>
-        <w:t>="</w:t>
-      </w:r>
-      <w:proofErr w:type="gramStart"/>
-      <w:r>
-        <w:t>https://wa.me/[</w:t>
-      </w:r>
-      <w:proofErr w:type="gramEnd"/>
-      <w:r>
-        <w:t>RENTAL_CONTACT_WHATSAPP]" target="_blank"&gt;Contact via WhatsApp&lt;/a&gt;</w:t>
+        <w:t>5. Feedback &amp; Rating System</w:t>
+      </w:r>
+    </w:p>
+    <w:p>
+      <w:r>
+        <w:t>Allow customers to leave feedback and rate the properties they've booked.</w:t>
       </w:r>
     </w:p>
     <w:p>
@@ -1399,33 +974,13 @@
         <w:rPr>
           <w:b/>
           <w:bCs/>
+          <w:highlight w:val="green"/>
         </w:rPr>
       </w:pPr>
       <w:r>
         <w:rPr>
           <w:b/>
           <w:bCs/>
-        </w:rPr>
-        <w:t>5. Feedback &amp; Rating System</w:t>
-      </w:r>
-    </w:p>
-    <w:p>
-      <w:r>
-        <w:t>Allow customers to leave feedback and rate the properties they've booked.</w:t>
-      </w:r>
-    </w:p>
-    <w:p>
-      <w:pPr>
-        <w:rPr>
-          <w:b/>
-          <w:bCs/>
-          <w:highlight w:val="green"/>
-        </w:rPr>
-      </w:pPr>
-      <w:r>
-        <w:rPr>
-          <w:b/>
-          <w:bCs/>
           <w:highlight w:val="green"/>
         </w:rPr>
         <w:t>6. Admin Panel for Post Management</w:t>
@@ -1437,6 +992,11 @@
           <w:highlight w:val="green"/>
         </w:rPr>
         <w:t>Admins can view all rental listings and have the option to remove inappropriate posts.</w:t>
+      </w:r>
+    </w:p>
+    <w:p>
+      <w:r>
+        <w:t>Filter? By renter</w:t>
       </w:r>
     </w:p>
     <w:p>

</xml_diff>